<commit_message>
reviewr No4 comments added
</commit_message>
<xml_diff>
--- a/Submit/Frontier/ResponsetoReviewers/ReviewerNo4.docx
+++ b/Submit/Frontier/ResponsetoReviewers/ReviewerNo4.docx
@@ -1,6 +1,6 @@
 
 <file path=word/document.xml><?xml version="1.0" encoding="utf-8"?>
-<w:document xmlns:wpc="http://schemas.microsoft.com/office/word/2010/wordprocessingCanvas" xmlns:cx="http://schemas.microsoft.com/office/drawing/2014/chartex" xmlns:cx1="http://schemas.microsoft.com/office/drawing/2015/9/8/chartex" xmlns:cx2="http://schemas.microsoft.com/office/drawing/2015/10/21/chartex" xmlns:cx3="http://schemas.microsoft.com/office/drawing/2016/5/9/chartex" xmlns:cx4="http://schemas.microsoft.com/office/drawing/2016/5/10/chartex" xmlns:cx5="http://schemas.microsoft.com/office/drawing/2016/5/11/chartex" xmlns:cx6="http://schemas.microsoft.com/office/drawing/2016/5/12/chartex" xmlns:cx7="http://schemas.microsoft.com/office/drawing/2016/5/13/chartex" xmlns:cx8="http://schemas.microsoft.com/office/drawing/2016/5/14/chartex" xmlns:mc="http://schemas.openxmlformats.org/markup-compatibility/2006" xmlns:aink="http://schemas.microsoft.com/office/drawing/2016/ink" xmlns:am3d="http://schemas.microsoft.com/office/drawing/2017/model3d" xmlns:o="urn:schemas-microsoft-com:office:office" xmlns:r="http://schemas.openxmlformats.org/officeDocument/2006/relationships" xmlns:m="http://schemas.openxmlformats.org/officeDocument/2006/math" xmlns:v="urn:schemas-microsoft-com:vml" xmlns:wp14="http://schemas.microsoft.com/office/word/2010/wordprocessingDrawing" xmlns:wp="http://schemas.openxmlformats.org/drawingml/2006/wordprocessingDrawing" xmlns:w10="urn:schemas-microsoft-com:office:word" xmlns:w="http://schemas.openxmlformats.org/wordprocessingml/2006/main" xmlns:w14="http://schemas.microsoft.com/office/word/2010/wordml" xmlns:w15="http://schemas.microsoft.com/office/word/2012/wordml" xmlns:w16cex="http://schemas.microsoft.com/office/word/2018/wordml/cex" xmlns:w16cid="http://schemas.microsoft.com/office/word/2016/wordml/cid" xmlns:w16="http://schemas.microsoft.com/office/word/2018/wordml" xmlns:w16sdtdh="http://schemas.microsoft.com/office/word/2020/wordml/sdtdatahash" xmlns:w16se="http://schemas.microsoft.com/office/word/2015/wordml/symex" xmlns:wpg="http://schemas.microsoft.com/office/word/2010/wordprocessingGroup" xmlns:wpi="http://schemas.microsoft.com/office/word/2010/wordprocessingInk" xmlns:wne="http://schemas.microsoft.com/office/word/2006/wordml" xmlns:wps="http://schemas.microsoft.com/office/word/2010/wordprocessingShape" mc:Ignorable="w14 w15 w16se w16cid w16 w16cex w16sdtdh wp14">
+<w:document xmlns:wpc="http://schemas.microsoft.com/office/word/2010/wordprocessingCanvas" xmlns:cx="http://schemas.microsoft.com/office/drawing/2014/chartex" xmlns:cx1="http://schemas.microsoft.com/office/drawing/2015/9/8/chartex" xmlns:cx2="http://schemas.microsoft.com/office/drawing/2015/10/21/chartex" xmlns:cx3="http://schemas.microsoft.com/office/drawing/2016/5/9/chartex" xmlns:cx4="http://schemas.microsoft.com/office/drawing/2016/5/10/chartex" xmlns:cx5="http://schemas.microsoft.com/office/drawing/2016/5/11/chartex" xmlns:cx6="http://schemas.microsoft.com/office/drawing/2016/5/12/chartex" xmlns:cx7="http://schemas.microsoft.com/office/drawing/2016/5/13/chartex" xmlns:cx8="http://schemas.microsoft.com/office/drawing/2016/5/14/chartex" xmlns:mc="http://schemas.openxmlformats.org/markup-compatibility/2006" xmlns:aink="http://schemas.microsoft.com/office/drawing/2016/ink" xmlns:am3d="http://schemas.microsoft.com/office/drawing/2017/model3d" xmlns:o="urn:schemas-microsoft-com:office:office" xmlns:r="http://schemas.openxmlformats.org/officeDocument/2006/relationships" xmlns:m="http://schemas.openxmlformats.org/officeDocument/2006/math" xmlns:v="urn:schemas-microsoft-com:vml" xmlns:wp14="http://schemas.microsoft.com/office/word/2010/wordprocessingDrawing" xmlns:wp="http://schemas.openxmlformats.org/drawingml/2006/wordprocessingDrawing" xmlns:w10="urn:schemas-microsoft-com:office:word" xmlns:w="http://schemas.openxmlformats.org/wordprocessingml/2006/main" xmlns:w14="http://schemas.microsoft.com/office/word/2010/wordml" xmlns:w15="http://schemas.microsoft.com/office/word/2012/wordml" xmlns:w16cex="http://schemas.microsoft.com/office/word/2018/wordml/cex" xmlns:w16cid="http://schemas.microsoft.com/office/word/2016/wordml/cid" xmlns:w16="http://schemas.microsoft.com/office/word/2018/wordml" xmlns:w16se="http://schemas.microsoft.com/office/word/2015/wordml/symex" xmlns:wpg="http://schemas.microsoft.com/office/word/2010/wordprocessingGroup" xmlns:wpi="http://schemas.microsoft.com/office/word/2010/wordprocessingInk" xmlns:wne="http://schemas.microsoft.com/office/word/2006/wordml" xmlns:wps="http://schemas.microsoft.com/office/word/2010/wordprocessingShape" mc:Ignorable="w14 w15 w16se w16cid w16 w16cex wp14">
   <w:body>
     <w:p>
       <w:pPr>
@@ -40,7 +40,7 @@
           <w:u w:val="single"/>
           <w:lang w:eastAsia="ja-JP"/>
         </w:rPr>
-        <w:t>3</w:t>
+        <w:t>4</w:t>
       </w:r>
       <w:r>
         <w:rPr>
@@ -114,7 +114,7 @@
     </w:p>
     <w:p>
       <w:pPr>
-        <w:pStyle w:val="a3"/>
+        <w:pStyle w:val="ListParagraph"/>
         <w:numPr>
           <w:ilvl w:val="0"/>
           <w:numId w:val="1"/>
@@ -135,19 +135,19 @@
     </w:p>
     <w:p>
       <w:pPr>
-        <w:pStyle w:val="a3"/>
-        <w:ind w:leftChars="0" w:left="360"/>
-        <w:rPr>
+        <w:pStyle w:val="ListParagraph"/>
+        <w:ind w:leftChars="0" w:left="360"/>
+        <w:rPr>
+          <w:rFonts w:hint="eastAsia"/>
           <w:b/>
           <w:bCs/>
           <w:u w:val="single"/>
-          <w:lang w:eastAsia="ja-JP"/>
-        </w:rPr>
-      </w:pPr>
-    </w:p>
-    <w:p>
-      <w:pPr>
-        <w:pStyle w:val="a3"/>
+        </w:rPr>
+      </w:pPr>
+    </w:p>
+    <w:p>
+      <w:pPr>
+        <w:pStyle w:val="ListParagraph"/>
         <w:ind w:leftChars="0" w:left="360"/>
         <w:rPr>
           <w:lang w:eastAsia="ja-JP"/>
@@ -211,7 +211,7 @@
     </w:p>
     <w:p>
       <w:pPr>
-        <w:pStyle w:val="a3"/>
+        <w:pStyle w:val="ListParagraph"/>
         <w:ind w:leftChars="0" w:left="360"/>
         <w:rPr>
           <w:lang w:eastAsia="ja-JP"/>
@@ -296,16 +296,16 @@
     </w:p>
     <w:p>
       <w:pPr>
-        <w:pStyle w:val="a3"/>
-        <w:ind w:leftChars="0" w:left="360"/>
-        <w:rPr>
-          <w:lang w:eastAsia="ja-JP"/>
-        </w:rPr>
-      </w:pPr>
-    </w:p>
-    <w:p>
-      <w:pPr>
-        <w:pStyle w:val="a3"/>
+        <w:pStyle w:val="ListParagraph"/>
+        <w:ind w:leftChars="0" w:left="360"/>
+        <w:rPr>
+          <w:lang w:eastAsia="ja-JP"/>
+        </w:rPr>
+      </w:pPr>
+    </w:p>
+    <w:p>
+      <w:pPr>
+        <w:pStyle w:val="ListParagraph"/>
         <w:numPr>
           <w:ilvl w:val="0"/>
           <w:numId w:val="1"/>
@@ -326,7 +326,7 @@
     </w:p>
     <w:p>
       <w:pPr>
-        <w:pStyle w:val="a3"/>
+        <w:pStyle w:val="ListParagraph"/>
         <w:ind w:leftChars="0" w:left="360"/>
         <w:rPr>
           <w:lang w:eastAsia="ja-JP"/>
@@ -368,17 +368,17 @@
     </w:p>
     <w:p>
       <w:pPr>
-        <w:pStyle w:val="a3"/>
-        <w:ind w:leftChars="0" w:left="360"/>
-        <w:rPr>
-          <w:rFonts w:eastAsiaTheme="minorEastAsia" w:hint="eastAsia"/>
-          <w:lang w:eastAsia="ja-JP"/>
-        </w:rPr>
-      </w:pPr>
-    </w:p>
-    <w:p>
-      <w:pPr>
-        <w:pStyle w:val="a3"/>
+        <w:pStyle w:val="ListParagraph"/>
+        <w:ind w:leftChars="0" w:left="360"/>
+        <w:rPr>
+          <w:rFonts w:eastAsiaTheme="minorEastAsia"/>
+          <w:lang w:eastAsia="ja-JP"/>
+        </w:rPr>
+      </w:pPr>
+    </w:p>
+    <w:p>
+      <w:pPr>
+        <w:pStyle w:val="ListParagraph"/>
         <w:numPr>
           <w:ilvl w:val="0"/>
           <w:numId w:val="1"/>
@@ -399,7 +399,7 @@
     </w:p>
     <w:p>
       <w:pPr>
-        <w:pStyle w:val="a3"/>
+        <w:pStyle w:val="ListParagraph"/>
         <w:ind w:leftChars="0" w:left="360"/>
         <w:rPr>
           <w:b/>
@@ -411,7 +411,7 @@
     </w:p>
     <w:p>
       <w:pPr>
-        <w:pStyle w:val="a3"/>
+        <w:pStyle w:val="ListParagraph"/>
         <w:ind w:leftChars="0" w:left="360"/>
         <w:rPr>
           <w:lang w:eastAsia="ja-JP"/>
@@ -479,17 +479,17 @@
     </w:p>
     <w:p>
       <w:pPr>
-        <w:pStyle w:val="a3"/>
-        <w:ind w:leftChars="0" w:left="360"/>
-        <w:rPr>
-          <w:rFonts w:eastAsiaTheme="minorEastAsia" w:hint="eastAsia"/>
-          <w:lang w:eastAsia="ja-JP"/>
-        </w:rPr>
-      </w:pPr>
-    </w:p>
-    <w:p>
-      <w:pPr>
-        <w:pStyle w:val="a3"/>
+        <w:pStyle w:val="ListParagraph"/>
+        <w:ind w:leftChars="0" w:left="360"/>
+        <w:rPr>
+          <w:rFonts w:eastAsiaTheme="minorEastAsia"/>
+          <w:lang w:eastAsia="ja-JP"/>
+        </w:rPr>
+      </w:pPr>
+    </w:p>
+    <w:p>
+      <w:pPr>
+        <w:pStyle w:val="ListParagraph"/>
         <w:numPr>
           <w:ilvl w:val="0"/>
           <w:numId w:val="1"/>
@@ -510,17 +510,17 @@
     </w:p>
     <w:p>
       <w:pPr>
-        <w:pStyle w:val="a3"/>
-        <w:ind w:leftChars="0" w:left="360"/>
-        <w:rPr>
-          <w:rFonts w:eastAsiaTheme="minorEastAsia" w:hint="eastAsia"/>
-          <w:lang w:eastAsia="ja-JP"/>
-        </w:rPr>
-      </w:pPr>
-    </w:p>
-    <w:p>
-      <w:pPr>
-        <w:pStyle w:val="a3"/>
+        <w:pStyle w:val="ListParagraph"/>
+        <w:ind w:leftChars="0" w:left="360"/>
+        <w:rPr>
+          <w:rFonts w:eastAsiaTheme="minorEastAsia"/>
+          <w:lang w:eastAsia="ja-JP"/>
+        </w:rPr>
+      </w:pPr>
+    </w:p>
+    <w:p>
+      <w:pPr>
+        <w:pStyle w:val="ListParagraph"/>
         <w:numPr>
           <w:ilvl w:val="0"/>
           <w:numId w:val="1"/>
@@ -541,7 +541,7 @@
     </w:p>
     <w:p>
       <w:pPr>
-        <w:pStyle w:val="a3"/>
+        <w:pStyle w:val="ListParagraph"/>
         <w:numPr>
           <w:ilvl w:val="0"/>
           <w:numId w:val="1"/>
@@ -563,24 +563,84 @@
     </w:p>
     <w:p>
       <w:pPr>
-        <w:pStyle w:val="a3"/>
-        <w:ind w:leftChars="0" w:left="360"/>
-        <w:rPr>
-          <w:rFonts w:eastAsiaTheme="minorEastAsia" w:hint="eastAsia"/>
-          <w:lang w:eastAsia="ja-JP"/>
-        </w:rPr>
-      </w:pPr>
-    </w:p>
-    <w:p>
-      <w:pPr>
-        <w:pStyle w:val="a3"/>
+        <w:pStyle w:val="ListParagraph"/>
+        <w:ind w:leftChars="0" w:left="360"/>
+        <w:rPr>
+          <w:rFonts w:eastAsiaTheme="minorEastAsia"/>
+          <w:lang w:eastAsia="ja-JP"/>
+        </w:rPr>
+      </w:pPr>
+    </w:p>
+    <w:p>
+      <w:pPr>
+        <w:pStyle w:val="ListParagraph"/>
+        <w:ind w:leftChars="0" w:left="360"/>
+        <w:rPr>
+          <w:rFonts w:eastAsiaTheme="minorEastAsia"/>
+          <w:lang w:eastAsia="ja-JP"/>
+        </w:rPr>
+      </w:pPr>
+      <w:r>
+        <w:rPr>
+          <w:rFonts w:eastAsiaTheme="minorEastAsia"/>
+          <w:lang w:eastAsia="ja-JP"/>
+        </w:rPr>
+        <w:t>[Response] The interest is to find unhealthy food consumed at night. (</w:t>
+      </w:r>
+      <w:proofErr w:type="gramStart"/>
+      <w:r>
+        <w:rPr>
+          <w:rFonts w:eastAsiaTheme="minorEastAsia"/>
+          <w:lang w:eastAsia="ja-JP"/>
+        </w:rPr>
+        <w:t>eating</w:t>
+      </w:r>
+      <w:proofErr w:type="gramEnd"/>
+      <w:r>
+        <w:rPr>
+          <w:rFonts w:eastAsiaTheme="minorEastAsia"/>
+          <w:lang w:eastAsia="ja-JP"/>
+        </w:rPr>
+        <w:t xml:space="preserve"> late references) </w:t>
+      </w:r>
+    </w:p>
+    <w:p>
+      <w:pPr>
+        <w:pStyle w:val="ListParagraph"/>
+        <w:ind w:leftChars="0" w:left="360"/>
+        <w:rPr>
+          <w:rFonts w:eastAsiaTheme="minorEastAsia"/>
+          <w:lang w:eastAsia="ja-JP"/>
+        </w:rPr>
+      </w:pPr>
+      <w:r>
+        <w:rPr>
+          <w:rFonts w:eastAsiaTheme="minorEastAsia"/>
+          <w:lang w:eastAsia="ja-JP"/>
+        </w:rPr>
+        <w:t xml:space="preserve">We needed to collapse the categories into night vs. day time for logistic regression. </w:t>
+      </w:r>
+    </w:p>
+    <w:p>
+      <w:pPr>
+        <w:pStyle w:val="ListParagraph"/>
+        <w:ind w:leftChars="0" w:left="360"/>
+        <w:rPr>
+          <w:rFonts w:eastAsiaTheme="minorEastAsia"/>
+          <w:lang w:eastAsia="ja-JP"/>
+        </w:rPr>
+      </w:pPr>
+    </w:p>
+    <w:p>
+      <w:pPr>
+        <w:pStyle w:val="ListParagraph"/>
         <w:numPr>
           <w:ilvl w:val="0"/>
           <w:numId w:val="1"/>
         </w:numPr>
         <w:ind w:leftChars="0"/>
         <w:rPr>
-          <w:rFonts w:eastAsiaTheme="minorEastAsia" w:hint="eastAsia"/>
+          <w:rFonts w:eastAsiaTheme="minorEastAsia"/>
           <w:lang w:eastAsia="ja-JP"/>
         </w:rPr>
       </w:pPr>
@@ -594,24 +654,100 @@
     </w:p>
     <w:p>
       <w:pPr>
-        <w:pStyle w:val="a3"/>
-        <w:ind w:leftChars="0" w:left="360"/>
-        <w:rPr>
-          <w:rFonts w:eastAsiaTheme="minorEastAsia" w:hint="eastAsia"/>
-          <w:lang w:eastAsia="ja-JP"/>
-        </w:rPr>
-      </w:pPr>
-    </w:p>
-    <w:p>
-      <w:pPr>
-        <w:pStyle w:val="a3"/>
+        <w:pStyle w:val="ListParagraph"/>
+        <w:ind w:leftChars="0" w:left="360"/>
+        <w:rPr>
+          <w:rFonts w:eastAsiaTheme="minorEastAsia"/>
+          <w:lang w:eastAsia="ja-JP"/>
+        </w:rPr>
+      </w:pPr>
+    </w:p>
+    <w:p>
+      <w:pPr>
+        <w:pStyle w:val="ListParagraph"/>
+        <w:ind w:leftChars="0" w:left="360"/>
+        <w:rPr>
+          <w:rFonts w:eastAsiaTheme="minorEastAsia"/>
+          <w:lang w:eastAsia="ja-JP"/>
+        </w:rPr>
+      </w:pPr>
+      <w:r>
+        <w:rPr>
+          <w:rFonts w:eastAsiaTheme="minorEastAsia"/>
+          <w:lang w:eastAsia="ja-JP"/>
+        </w:rPr>
+        <w:t xml:space="preserve">[Response] </w:t>
+      </w:r>
+      <w:r>
+        <w:rPr>
+          <w:rFonts w:eastAsiaTheme="minorEastAsia"/>
+          <w:lang w:eastAsia="ja-JP"/>
+        </w:rPr>
+        <w:t xml:space="preserve">Food groups </w:t>
+      </w:r>
+      <w:r>
+        <w:rPr>
+          <w:rFonts w:eastAsiaTheme="minorEastAsia"/>
+          <w:lang w:eastAsia="ja-JP"/>
+        </w:rPr>
+        <w:t xml:space="preserve">contributed </w:t>
+      </w:r>
+      <w:r>
+        <w:rPr>
+          <w:rFonts w:eastAsiaTheme="minorEastAsia"/>
+          <w:lang w:eastAsia="ja-JP"/>
+        </w:rPr>
+        <w:t>&gt;</w:t>
+      </w:r>
+      <w:r>
+        <w:rPr>
+          <w:rFonts w:eastAsiaTheme="minorEastAsia"/>
+          <w:lang w:eastAsia="ja-JP"/>
+        </w:rPr>
+        <w:t xml:space="preserve">= </w:t>
+      </w:r>
+      <w:r>
+        <w:rPr>
+          <w:rFonts w:eastAsiaTheme="minorEastAsia"/>
+          <w:lang w:eastAsia="ja-JP"/>
+        </w:rPr>
+        <w:t xml:space="preserve">90% calories were listed in table 1. </w:t>
+      </w:r>
+      <w:r>
+        <w:rPr>
+          <w:rFonts w:eastAsiaTheme="minorEastAsia"/>
+          <w:lang w:eastAsia="ja-JP"/>
+        </w:rPr>
+        <w:t xml:space="preserve">Followed </w:t>
+      </w:r>
+      <w:r>
+        <w:rPr>
+          <w:rFonts w:eastAsiaTheme="minorEastAsia"/>
+          <w:lang w:eastAsia="ja-JP"/>
+        </w:rPr>
+        <w:t xml:space="preserve">previous literature’s style. </w:t>
+      </w:r>
+    </w:p>
+    <w:p>
+      <w:pPr>
+        <w:pStyle w:val="ListParagraph"/>
+        <w:ind w:leftChars="0" w:left="360"/>
+        <w:rPr>
+          <w:rFonts w:eastAsiaTheme="minorEastAsia"/>
+          <w:lang w:eastAsia="ja-JP"/>
+        </w:rPr>
+      </w:pPr>
+    </w:p>
+    <w:p>
+      <w:pPr>
+        <w:pStyle w:val="ListParagraph"/>
         <w:numPr>
           <w:ilvl w:val="0"/>
           <w:numId w:val="1"/>
         </w:numPr>
         <w:ind w:leftChars="0"/>
         <w:rPr>
-          <w:rFonts w:eastAsiaTheme="minorEastAsia" w:hint="eastAsia"/>
+          <w:rFonts w:eastAsiaTheme="minorEastAsia"/>
           <w:lang w:eastAsia="ja-JP"/>
         </w:rPr>
       </w:pPr>
@@ -625,24 +761,65 @@
     </w:p>
     <w:p>
       <w:pPr>
-        <w:pStyle w:val="a3"/>
-        <w:ind w:leftChars="0" w:left="360"/>
-        <w:rPr>
-          <w:rFonts w:eastAsiaTheme="minorEastAsia" w:hint="eastAsia"/>
-          <w:lang w:eastAsia="ja-JP"/>
-        </w:rPr>
-      </w:pPr>
-    </w:p>
-    <w:p>
-      <w:pPr>
-        <w:pStyle w:val="a3"/>
+        <w:pStyle w:val="ListParagraph"/>
+        <w:ind w:leftChars="0" w:left="360"/>
+        <w:rPr>
+          <w:rFonts w:eastAsiaTheme="minorEastAsia"/>
+          <w:lang w:eastAsia="ja-JP"/>
+        </w:rPr>
+      </w:pPr>
+    </w:p>
+    <w:p>
+      <w:pPr>
+        <w:pStyle w:val="ListParagraph"/>
+        <w:ind w:leftChars="0" w:left="360"/>
+        <w:rPr>
+          <w:rFonts w:eastAsiaTheme="minorEastAsia"/>
+          <w:lang w:eastAsia="ja-JP"/>
+        </w:rPr>
+      </w:pPr>
+      <w:r>
+        <w:rPr>
+          <w:rFonts w:eastAsiaTheme="minorEastAsia"/>
+          <w:lang w:eastAsia="ja-JP"/>
+        </w:rPr>
+        <w:t xml:space="preserve">[Response] Additionally adjusted for BMI in the revised </w:t>
+      </w:r>
+      <w:r>
+        <w:rPr>
+          <w:rFonts w:eastAsiaTheme="minorEastAsia"/>
+          <w:lang w:eastAsia="ja-JP"/>
+        </w:rPr>
+        <w:t>manuscripts</w:t>
+      </w:r>
+      <w:r>
+        <w:rPr>
+          <w:rFonts w:eastAsiaTheme="minorEastAsia"/>
+          <w:lang w:eastAsia="ja-JP"/>
+        </w:rPr>
+        <w:t xml:space="preserve">. </w:t>
+      </w:r>
+    </w:p>
+    <w:p>
+      <w:pPr>
+        <w:pStyle w:val="ListParagraph"/>
+        <w:ind w:leftChars="0" w:left="360"/>
+        <w:rPr>
+          <w:rFonts w:eastAsiaTheme="minorEastAsia"/>
+          <w:lang w:eastAsia="ja-JP"/>
+        </w:rPr>
+      </w:pPr>
+    </w:p>
+    <w:p>
+      <w:pPr>
+        <w:pStyle w:val="ListParagraph"/>
         <w:numPr>
           <w:ilvl w:val="0"/>
           <w:numId w:val="1"/>
         </w:numPr>
         <w:ind w:leftChars="0"/>
         <w:rPr>
-          <w:rFonts w:eastAsiaTheme="minorEastAsia" w:hint="eastAsia"/>
+          <w:rFonts w:eastAsiaTheme="minorEastAsia"/>
           <w:lang w:eastAsia="ja-JP"/>
         </w:rPr>
       </w:pPr>
@@ -656,17 +833,58 @@
     </w:p>
     <w:p>
       <w:pPr>
-        <w:pStyle w:val="a3"/>
-        <w:ind w:leftChars="0" w:left="360"/>
-        <w:rPr>
-          <w:rFonts w:eastAsiaTheme="minorEastAsia" w:hint="eastAsia"/>
-          <w:lang w:eastAsia="ja-JP"/>
-        </w:rPr>
-      </w:pPr>
-    </w:p>
-    <w:p>
-      <w:pPr>
-        <w:pStyle w:val="a3"/>
+        <w:pStyle w:val="ListParagraph"/>
+        <w:ind w:leftChars="0" w:left="360"/>
+        <w:rPr>
+          <w:rFonts w:eastAsiaTheme="minorEastAsia"/>
+          <w:lang w:eastAsia="ja-JP"/>
+        </w:rPr>
+      </w:pPr>
+    </w:p>
+    <w:p>
+      <w:pPr>
+        <w:pStyle w:val="ListParagraph"/>
+        <w:ind w:leftChars="0" w:left="360"/>
+        <w:rPr>
+          <w:rFonts w:eastAsiaTheme="minorEastAsia"/>
+          <w:lang w:eastAsia="ja-JP"/>
+        </w:rPr>
+      </w:pPr>
+      <w:r>
+        <w:rPr>
+          <w:rFonts w:eastAsiaTheme="minorEastAsia"/>
+          <w:lang w:eastAsia="ja-JP"/>
+        </w:rPr>
+        <w:t xml:space="preserve">[Response] </w:t>
+      </w:r>
+      <w:r>
+        <w:rPr>
+          <w:rFonts w:eastAsiaTheme="minorEastAsia"/>
+          <w:lang w:eastAsia="ja-JP"/>
+        </w:rPr>
+        <w:t xml:space="preserve">We used CA as a tool to generate hypothesis. </w:t>
+      </w:r>
+      <w:r>
+        <w:rPr>
+          <w:rFonts w:eastAsiaTheme="minorEastAsia"/>
+          <w:lang w:eastAsia="ja-JP"/>
+        </w:rPr>
+        <w:t>Healthier foods were more consumed earlier in the day. We chose the unhealthy foods that were flagged up that they were eaten at night. (find more papers about unhealthy food eaten at night)</w:t>
+      </w:r>
+    </w:p>
+    <w:p>
+      <w:pPr>
+        <w:pStyle w:val="ListParagraph"/>
+        <w:ind w:leftChars="0" w:left="360"/>
+        <w:rPr>
+          <w:rFonts w:eastAsiaTheme="minorEastAsia"/>
+          <w:lang w:eastAsia="ja-JP"/>
+        </w:rPr>
+      </w:pPr>
+    </w:p>
+    <w:p>
+      <w:pPr>
+        <w:pStyle w:val="ListParagraph"/>
         <w:numPr>
           <w:ilvl w:val="0"/>
           <w:numId w:val="1"/>
@@ -696,7 +914,7 @@
 </file>
 
 <file path=word/numbering.xml><?xml version="1.0" encoding="utf-8"?>
-<w:numbering xmlns:wpc="http://schemas.microsoft.com/office/word/2010/wordprocessingCanvas" xmlns:cx="http://schemas.microsoft.com/office/drawing/2014/chartex" xmlns:cx1="http://schemas.microsoft.com/office/drawing/2015/9/8/chartex" xmlns:cx2="http://schemas.microsoft.com/office/drawing/2015/10/21/chartex" xmlns:cx3="http://schemas.microsoft.com/office/drawing/2016/5/9/chartex" xmlns:cx4="http://schemas.microsoft.com/office/drawing/2016/5/10/chartex" xmlns:cx5="http://schemas.microsoft.com/office/drawing/2016/5/11/chartex" xmlns:cx6="http://schemas.microsoft.com/office/drawing/2016/5/12/chartex" xmlns:cx7="http://schemas.microsoft.com/office/drawing/2016/5/13/chartex" xmlns:cx8="http://schemas.microsoft.com/office/drawing/2016/5/14/chartex" xmlns:mc="http://schemas.openxmlformats.org/markup-compatibility/2006" xmlns:aink="http://schemas.microsoft.com/office/drawing/2016/ink" xmlns:am3d="http://schemas.microsoft.com/office/drawing/2017/model3d" xmlns:o="urn:schemas-microsoft-com:office:office" xmlns:r="http://schemas.openxmlformats.org/officeDocument/2006/relationships" xmlns:m="http://schemas.openxmlformats.org/officeDocument/2006/math" xmlns:v="urn:schemas-microsoft-com:vml" xmlns:wp14="http://schemas.microsoft.com/office/word/2010/wordprocessingDrawing" xmlns:wp="http://schemas.openxmlformats.org/drawingml/2006/wordprocessingDrawing" xmlns:w10="urn:schemas-microsoft-com:office:word" xmlns:w="http://schemas.openxmlformats.org/wordprocessingml/2006/main" xmlns:w14="http://schemas.microsoft.com/office/word/2010/wordml" xmlns:w15="http://schemas.microsoft.com/office/word/2012/wordml" xmlns:w16cex="http://schemas.microsoft.com/office/word/2018/wordml/cex" xmlns:w16cid="http://schemas.microsoft.com/office/word/2016/wordml/cid" xmlns:w16="http://schemas.microsoft.com/office/word/2018/wordml" xmlns:w16sdtdh="http://schemas.microsoft.com/office/word/2020/wordml/sdtdatahash" xmlns:w16se="http://schemas.microsoft.com/office/word/2015/wordml/symex" xmlns:wpg="http://schemas.microsoft.com/office/word/2010/wordprocessingGroup" xmlns:wpi="http://schemas.microsoft.com/office/word/2010/wordprocessingInk" xmlns:wne="http://schemas.microsoft.com/office/word/2006/wordml" xmlns:wps="http://schemas.microsoft.com/office/word/2010/wordprocessingShape" mc:Ignorable="w14 w15 w16se w16cid w16 w16cex w16sdtdh wp14">
+<w:numbering xmlns:wpc="http://schemas.microsoft.com/office/word/2010/wordprocessingCanvas" xmlns:cx="http://schemas.microsoft.com/office/drawing/2014/chartex" xmlns:cx1="http://schemas.microsoft.com/office/drawing/2015/9/8/chartex" xmlns:cx2="http://schemas.microsoft.com/office/drawing/2015/10/21/chartex" xmlns:cx3="http://schemas.microsoft.com/office/drawing/2016/5/9/chartex" xmlns:cx4="http://schemas.microsoft.com/office/drawing/2016/5/10/chartex" xmlns:cx5="http://schemas.microsoft.com/office/drawing/2016/5/11/chartex" xmlns:cx6="http://schemas.microsoft.com/office/drawing/2016/5/12/chartex" xmlns:cx7="http://schemas.microsoft.com/office/drawing/2016/5/13/chartex" xmlns:cx8="http://schemas.microsoft.com/office/drawing/2016/5/14/chartex" xmlns:mc="http://schemas.openxmlformats.org/markup-compatibility/2006" xmlns:aink="http://schemas.microsoft.com/office/drawing/2016/ink" xmlns:am3d="http://schemas.microsoft.com/office/drawing/2017/model3d" xmlns:o="urn:schemas-microsoft-com:office:office" xmlns:r="http://schemas.openxmlformats.org/officeDocument/2006/relationships" xmlns:m="http://schemas.openxmlformats.org/officeDocument/2006/math" xmlns:v="urn:schemas-microsoft-com:vml" xmlns:wp14="http://schemas.microsoft.com/office/word/2010/wordprocessingDrawing" xmlns:wp="http://schemas.openxmlformats.org/drawingml/2006/wordprocessingDrawing" xmlns:w10="urn:schemas-microsoft-com:office:word" xmlns:w="http://schemas.openxmlformats.org/wordprocessingml/2006/main" xmlns:w14="http://schemas.microsoft.com/office/word/2010/wordml" xmlns:w15="http://schemas.microsoft.com/office/word/2012/wordml" xmlns:w16cex="http://schemas.microsoft.com/office/word/2018/wordml/cex" xmlns:w16cid="http://schemas.microsoft.com/office/word/2016/wordml/cid" xmlns:w16="http://schemas.microsoft.com/office/word/2018/wordml" xmlns:w16se="http://schemas.microsoft.com/office/word/2015/wordml/symex" xmlns:wpg="http://schemas.microsoft.com/office/word/2010/wordprocessingGroup" xmlns:wpi="http://schemas.microsoft.com/office/word/2010/wordprocessingInk" xmlns:wne="http://schemas.microsoft.com/office/word/2006/wordml" xmlns:wps="http://schemas.microsoft.com/office/word/2010/wordprocessingShape" mc:Ignorable="w14 w15 w16se w16cid w16 w16cex wp14">
   <w:abstractNum w:abstractNumId="0" w15:restartNumberingAfterBreak="0">
     <w:nsid w:val="072A13A8"/>
     <w:multiLevelType w:val="hybridMultilevel"/>
@@ -793,7 +1011,7 @@
 </file>
 
 <file path=word/styles.xml><?xml version="1.0" encoding="utf-8"?>
-<w:styles xmlns:mc="http://schemas.openxmlformats.org/markup-compatibility/2006" xmlns:r="http://schemas.openxmlformats.org/officeDocument/2006/relationships" xmlns:w="http://schemas.openxmlformats.org/wordprocessingml/2006/main" xmlns:w14="http://schemas.microsoft.com/office/word/2010/wordml" xmlns:w15="http://schemas.microsoft.com/office/word/2012/wordml" xmlns:w16cex="http://schemas.microsoft.com/office/word/2018/wordml/cex" xmlns:w16cid="http://schemas.microsoft.com/office/word/2016/wordml/cid" xmlns:w16="http://schemas.microsoft.com/office/word/2018/wordml" xmlns:w16sdtdh="http://schemas.microsoft.com/office/word/2020/wordml/sdtdatahash" xmlns:w16se="http://schemas.microsoft.com/office/word/2015/wordml/symex" mc:Ignorable="w14 w15 w16se w16cid w16 w16cex w16sdtdh">
+<w:styles xmlns:mc="http://schemas.openxmlformats.org/markup-compatibility/2006" xmlns:r="http://schemas.openxmlformats.org/officeDocument/2006/relationships" xmlns:w="http://schemas.openxmlformats.org/wordprocessingml/2006/main" xmlns:w14="http://schemas.microsoft.com/office/word/2010/wordml" xmlns:w15="http://schemas.microsoft.com/office/word/2012/wordml" xmlns:w16cex="http://schemas.microsoft.com/office/word/2018/wordml/cex" xmlns:w16cid="http://schemas.microsoft.com/office/word/2016/wordml/cid" xmlns:w16="http://schemas.microsoft.com/office/word/2018/wordml" xmlns:w16se="http://schemas.microsoft.com/office/word/2015/wordml/symex" mc:Ignorable="w14 w15 w16se w16cid w16 w16cex">
   <w:docDefaults>
     <w:rPrDefault>
       <w:rPr>
@@ -1184,7 +1402,7 @@
     <w:lsdException w:name="Unresolved Mention" w:semiHidden="1" w:unhideWhenUsed="1"/>
     <w:lsdException w:name="Smart Link" w:semiHidden="1" w:unhideWhenUsed="1"/>
   </w:latentStyles>
-  <w:style w:type="paragraph" w:default="1" w:styleId="a">
+  <w:style w:type="paragraph" w:default="1" w:styleId="Normal">
     <w:name w:val="Normal"/>
     <w:qFormat/>
     <w:rsid w:val="00785170"/>
@@ -1196,12 +1414,13 @@
       <w:lang w:eastAsia="zh-CN"/>
     </w:rPr>
   </w:style>
-  <w:style w:type="character" w:default="1" w:styleId="a0">
+  <w:style w:type="character" w:default="1" w:styleId="DefaultParagraphFont">
     <w:name w:val="Default Paragraph Font"/>
     <w:uiPriority w:val="1"/>
+    <w:semiHidden/>
     <w:unhideWhenUsed/>
   </w:style>
-  <w:style w:type="table" w:default="1" w:styleId="a1">
+  <w:style w:type="table" w:default="1" w:styleId="TableNormal">
     <w:name w:val="Normal Table"/>
     <w:uiPriority w:val="99"/>
     <w:semiHidden/>
@@ -1216,15 +1435,15 @@
       </w:tblCellMar>
     </w:tblPr>
   </w:style>
-  <w:style w:type="numbering" w:default="1" w:styleId="a2">
+  <w:style w:type="numbering" w:default="1" w:styleId="NoList">
     <w:name w:val="No List"/>
     <w:uiPriority w:val="99"/>
     <w:semiHidden/>
     <w:unhideWhenUsed/>
   </w:style>
-  <w:style w:type="paragraph" w:styleId="a3">
+  <w:style w:type="paragraph" w:styleId="ListParagraph">
     <w:name w:val="List Paragraph"/>
-    <w:basedOn w:val="a"/>
+    <w:basedOn w:val="Normal"/>
     <w:uiPriority w:val="34"/>
     <w:qFormat/>
     <w:rsid w:val="00CA196D"/>

</xml_diff>